<commit_message>
cd customizer complete and working
</commit_message>
<xml_diff>
--- a/backend/static/customized_cvs/Senior_DevOps_Engineer_(the_UK)_CV.docx
+++ b/backend/static/customized_cvs/Senior_DevOps_Engineer_(the_UK)_CV.docx
@@ -399,6 +399,8 @@
           <w:b/>
         </w:rPr>
       </w:pPr>
+      <w:bookmarkStart w:id="0" w:name="_GoBack"/>
+      <w:bookmarkEnd w:id="0"/>
     </w:p>
     <w:p>
       <w:pPr>
@@ -412,60 +414,7 @@
         </w:rPr>
       </w:pPr>
       <w:r>
-        <w:rPr>
-          <w:rFonts w:asciiTheme="minorHAnsi" w:hAnsiTheme="minorHAnsi" w:cstheme="minorHAnsi"/>
-          <w:b w:val="0"/>
-          <w:bCs w:val="0"/>
-          <w:u w:val="none"/>
-        </w:rPr>
-        <w:t xml:space="preserve">Experienced </w:t>
-      </w:r>
-      <w:r>
-        <w:rPr>
-          <w:rFonts w:asciiTheme="minorHAnsi" w:hAnsiTheme="minorHAnsi" w:cstheme="minorHAnsi"/>
-          <w:b w:val="0"/>
-          <w:bCs w:val="0"/>
-          <w:u w:val="none"/>
-        </w:rPr>
-        <w:t>DevOps Engineer and Frontend Developer</w:t>
-      </w:r>
-      <w:r>
-        <w:rPr>
-          <w:rFonts w:asciiTheme="minorHAnsi" w:hAnsiTheme="minorHAnsi" w:cstheme="minorHAnsi"/>
-          <w:b w:val="0"/>
-          <w:bCs w:val="0"/>
-          <w:u w:val="none"/>
-        </w:rPr>
-        <w:t xml:space="preserve"> with over 5 years’ experience and </w:t>
-      </w:r>
-      <w:r>
-        <w:rPr>
-          <w:rFonts w:asciiTheme="minorHAnsi" w:hAnsiTheme="minorHAnsi" w:cstheme="minorHAnsi"/>
-          <w:b w:val="0"/>
-          <w:bCs w:val="0"/>
-          <w:u w:val="none"/>
-        </w:rPr>
-        <w:t xml:space="preserve"> a strong background in cloud platforms, CI/CD pipelines, and modern JavaScript frameworks. Skilled in designing, deploying, and managing scalable infrastructure on AWS and Azure, with extensive knowledge in Infrastructure as Code (</w:t>
-      </w:r>
-      <w:proofErr w:type="spellStart"/>
-      <w:r>
-        <w:rPr>
-          <w:rFonts w:asciiTheme="minorHAnsi" w:hAnsiTheme="minorHAnsi" w:cstheme="minorHAnsi"/>
-          <w:b w:val="0"/>
-          <w:bCs w:val="0"/>
-          <w:u w:val="none"/>
-        </w:rPr>
-        <w:t>IaC</w:t>
-      </w:r>
-      <w:proofErr w:type="spellEnd"/>
-      <w:r>
-        <w:rPr>
-          <w:rFonts w:asciiTheme="minorHAnsi" w:hAnsiTheme="minorHAnsi" w:cstheme="minorHAnsi"/>
-          <w:b w:val="0"/>
-          <w:bCs w:val="0"/>
-          <w:u w:val="none"/>
-        </w:rPr>
-        <w:t>) using Terraform. Proficient in Jenkins for CI/CD automation, enabling seamless integration and delivery processes that enhance software quality and deployment speed.</w:t>
+        <w:t xml:space="preserve">Experienced DevOps Engineer and Frontend Developer with over 5 years’ experience and a strong background in cloud platforms like Jenkins, Kubernetes, GitOps, EKS, RDS, Terraform, AWS, SQL, MongoDB, Python, Groovy, Spring Boot, .NET Core, Argo Rollouts, Helm, CI/CD, Velero, Istio, Lua, CI/CD pipelines including Jenkins, Kubernetes, GitOps, EKS, RDS, Terraform, AWS, SQL, MongoDB, Python, Groovy, Spring Boot, .NET Core, Argo Rollouts, Helm, CI/CD, Velero, Istio, Lua, and frameworks such as Jenkins, Kubernetes, GitOps, EKS, RDS, Terraform, AWS, SQL, MongoDB, Python, Groovy, Spring Boot, .NET Core, Argo Rollouts, Helm, CI/CD, Velero, Istio, Lua., </w:t>
       </w:r>
     </w:p>
     <w:p>

</xml_diff>